<commit_message>
modificações de várias coisas... RF3 foi completa, os funcionarios podem ser modificados pela interface, encapsulamento dos botões principais, definição dos priviliegios de acesso... entre outros
</commit_message>
<xml_diff>
--- a/documentos/DSII/Desenvolvimentodesoftware2_Modificacao_dos_requisitos.docx
+++ b/documentos/DSII/Desenvolvimentodesoftware2_Modificacao_dos_requisitos.docx
@@ -262,14 +262,7 @@
           <w:color w:val="141823"/>
           <w:shd w:val="clear" w:color="auto" w:fill="F4CCCC"/>
         </w:rPr>
-        <w:t xml:space="preserve">O sistema deve efetuar a geração </w:t>
-      </w:r>
-      <w:r>
-        <w:rPr>
-          <w:color w:val="141823"/>
-          <w:shd w:val="clear" w:color="auto" w:fill="F4CCCC"/>
-        </w:rPr>
-        <w:t>de relatórios de itens por fornecedor.</w:t>
+        <w:t>O sistema deve efetuar a geração de relatórios de itens por fornecedor.</w:t>
       </w:r>
     </w:p>
     <w:p>
@@ -385,14 +378,7 @@
           <w:color w:val="141823"/>
           <w:shd w:val="clear" w:color="auto" w:fill="FCE5CD"/>
         </w:rPr>
-        <w:t>Excl</w:t>
-      </w:r>
-      <w:r>
-        <w:rPr>
-          <w:color w:val="141823"/>
-          <w:shd w:val="clear" w:color="auto" w:fill="FCE5CD"/>
-        </w:rPr>
-        <w:t>usão de itens.</w:t>
+        <w:t>Exclusão de itens.</w:t>
       </w:r>
     </w:p>
     <w:p>
@@ -512,14 +498,7 @@
           <w:color w:val="141823"/>
           <w:shd w:val="clear" w:color="auto" w:fill="FCE5CD"/>
         </w:rPr>
-        <w:t>Aviso de quan</w:t>
-      </w:r>
-      <w:r>
-        <w:rPr>
-          <w:color w:val="141823"/>
-          <w:shd w:val="clear" w:color="auto" w:fill="FCE5CD"/>
-        </w:rPr>
-        <w:t>tidade de itens abaixo do limite delimitado.</w:t>
+        <w:t>Aviso de quantidade de itens abaixo do limite delimitado.</w:t>
       </w:r>
     </w:p>
     <w:p>
@@ -577,14 +556,7 @@
           <w:color w:val="141823"/>
           <w:shd w:val="clear" w:color="auto" w:fill="FCE5CD"/>
         </w:rPr>
-        <w:t>O sistema deve efetuar geração de relatórios dos itens que estão em falta no restaurante, ou seja, aqueles que a quantidade é menor que a quantidade mínima</w:t>
-      </w:r>
-      <w:r>
-        <w:rPr>
-          <w:color w:val="141823"/>
-          <w:shd w:val="clear" w:color="auto" w:fill="FCE5CD"/>
-        </w:rPr>
-        <w:t>.</w:t>
+        <w:t>O sistema deve efetuar geração de relatórios dos itens que estão em falta no restaurante, ou seja, aqueles que a quantidade é menor que a quantidade mínima.</w:t>
       </w:r>
     </w:p>
     <w:p>
@@ -661,14 +633,7 @@
           <w:shd w:val="clear" w:color="auto" w:fill="FFF2CC"/>
         </w:rPr>
         <w:lastRenderedPageBreak/>
-        <w:t>Associar comand</w:t>
-      </w:r>
-      <w:r>
-        <w:rPr>
-          <w:color w:val="141823"/>
-          <w:shd w:val="clear" w:color="auto" w:fill="FFF2CC"/>
-        </w:rPr>
-        <w:t>a a um funcionário.</w:t>
+        <w:t>Associar comanda a um funcionário.</w:t>
       </w:r>
     </w:p>
     <w:p>
@@ -782,14 +747,7 @@
           <w:color w:val="141823"/>
           <w:shd w:val="clear" w:color="auto" w:fill="FFF2CC"/>
         </w:rPr>
-        <w:t xml:space="preserve">O sistema deve efetuar a alteração </w:t>
-      </w:r>
-      <w:r>
-        <w:rPr>
-          <w:color w:val="141823"/>
-          <w:shd w:val="clear" w:color="auto" w:fill="FFF2CC"/>
-        </w:rPr>
-        <w:t>de comandas.</w:t>
+        <w:t>O sistema deve efetuar a alteração de comandas.</w:t>
       </w:r>
     </w:p>
     <w:p>
@@ -918,14 +876,7 @@
           <w:color w:val="141823"/>
           <w:shd w:val="clear" w:color="auto" w:fill="FFF2CC"/>
         </w:rPr>
-        <w:t xml:space="preserve">O sistema deve </w:t>
-      </w:r>
-      <w:r>
-        <w:rPr>
-          <w:color w:val="141823"/>
-          <w:shd w:val="clear" w:color="auto" w:fill="FFF2CC"/>
-        </w:rPr>
-        <w:t>permitir a consulta de informações dos pedidos da comanda.</w:t>
+        <w:t>O sistema deve permitir a consulta de informações dos pedidos da comanda.</w:t>
       </w:r>
     </w:p>
     <w:p>
@@ -979,7 +930,21 @@
           <w:color w:val="141823"/>
           <w:shd w:val="clear" w:color="auto" w:fill="D9EAD3"/>
         </w:rPr>
-        <w:t xml:space="preserve">O sistema deve efetuar a inclusão do pedido, incluindo </w:t>
+        <w:t>O sistema deve efetuar a inclusão do pedido</w:t>
+      </w:r>
+      <w:r>
+        <w:rPr>
+          <w:color w:val="141823"/>
+          <w:shd w:val="clear" w:color="auto" w:fill="D9EAD3"/>
+        </w:rPr>
+        <w:t xml:space="preserve"> na comanda</w:t>
+      </w:r>
+      <w:r>
+        <w:rPr>
+          <w:color w:val="141823"/>
+          <w:shd w:val="clear" w:color="auto" w:fill="D9EAD3"/>
+        </w:rPr>
+        <w:t xml:space="preserve">, incluindo </w:t>
       </w:r>
       <w:proofErr w:type="gramStart"/>
       <w:r>
@@ -1035,141 +1000,127 @@
           <w:color w:val="141823"/>
           <w:shd w:val="clear" w:color="auto" w:fill="D9EAD3"/>
         </w:rPr>
-        <w:t>O sistema deve efetuar inclusão da hora fi</w:t>
-      </w:r>
-      <w:r>
+        <w:t>O sistema deve efetuar inclusão da hora final no pedido.</w:t>
+      </w:r>
+    </w:p>
+    <w:p>
+      <w:pPr>
+        <w:numPr>
+          <w:ilvl w:val="0"/>
+          <w:numId w:val="1"/>
+        </w:numPr>
+        <w:spacing w:line="360" w:lineRule="auto"/>
+        <w:contextualSpacing/>
+        <w:jc w:val="both"/>
         <w:rPr>
           <w:color w:val="141823"/>
           <w:shd w:val="clear" w:color="auto" w:fill="D9EAD3"/>
         </w:rPr>
-        <w:t>nal no pedido.</w:t>
-      </w:r>
-    </w:p>
-    <w:p>
-      <w:pPr>
-        <w:numPr>
-          <w:ilvl w:val="0"/>
-          <w:numId w:val="1"/>
-        </w:numPr>
-        <w:spacing w:line="360" w:lineRule="auto"/>
-        <w:contextualSpacing/>
-        <w:jc w:val="both"/>
+      </w:pPr>
+      <w:r>
         <w:rPr>
           <w:color w:val="141823"/>
           <w:shd w:val="clear" w:color="auto" w:fill="D9EAD3"/>
         </w:rPr>
-      </w:pPr>
-      <w:r>
+        <w:t>Cancelamento de pedidos.</w:t>
+      </w:r>
+    </w:p>
+    <w:p>
+      <w:pPr>
+        <w:spacing w:line="360" w:lineRule="auto"/>
+        <w:ind w:left="720"/>
+        <w:jc w:val="both"/>
         <w:rPr>
           <w:color w:val="141823"/>
           <w:shd w:val="clear" w:color="auto" w:fill="D9EAD3"/>
         </w:rPr>
-        <w:t>Cancelamento de pedidos.</w:t>
-      </w:r>
-    </w:p>
-    <w:p>
-      <w:pPr>
-        <w:spacing w:line="360" w:lineRule="auto"/>
-        <w:ind w:left="720"/>
-        <w:jc w:val="both"/>
+      </w:pPr>
+      <w:r>
         <w:rPr>
           <w:color w:val="141823"/>
           <w:shd w:val="clear" w:color="auto" w:fill="D9EAD3"/>
         </w:rPr>
-      </w:pPr>
-      <w:r>
+        <w:t>O sistema deve permitir o cancelamento de pedidos.</w:t>
+      </w:r>
+    </w:p>
+    <w:p>
+      <w:pPr>
+        <w:numPr>
+          <w:ilvl w:val="0"/>
+          <w:numId w:val="1"/>
+        </w:numPr>
+        <w:spacing w:line="360" w:lineRule="auto"/>
+        <w:contextualSpacing/>
+        <w:jc w:val="both"/>
         <w:rPr>
           <w:color w:val="141823"/>
           <w:shd w:val="clear" w:color="auto" w:fill="D9EAD3"/>
         </w:rPr>
-        <w:t>O sistema deve permitir o cancelamento de pedidos.</w:t>
-      </w:r>
-    </w:p>
-    <w:p>
-      <w:pPr>
-        <w:numPr>
-          <w:ilvl w:val="0"/>
-          <w:numId w:val="1"/>
-        </w:numPr>
-        <w:spacing w:line="360" w:lineRule="auto"/>
-        <w:contextualSpacing/>
-        <w:jc w:val="both"/>
+      </w:pPr>
+      <w:r>
         <w:rPr>
           <w:color w:val="141823"/>
           <w:shd w:val="clear" w:color="auto" w:fill="D9EAD3"/>
         </w:rPr>
-      </w:pPr>
-      <w:r>
+        <w:t>Informações de pedido.</w:t>
+      </w:r>
+    </w:p>
+    <w:p>
+      <w:pPr>
+        <w:spacing w:line="360" w:lineRule="auto"/>
+        <w:ind w:left="720"/>
+        <w:jc w:val="both"/>
         <w:rPr>
           <w:color w:val="141823"/>
           <w:shd w:val="clear" w:color="auto" w:fill="D9EAD3"/>
         </w:rPr>
-        <w:t>Informações de pedido.</w:t>
-      </w:r>
-    </w:p>
-    <w:p>
-      <w:pPr>
-        <w:spacing w:line="360" w:lineRule="auto"/>
-        <w:ind w:left="720"/>
-        <w:jc w:val="both"/>
+      </w:pPr>
+      <w:r>
         <w:rPr>
           <w:color w:val="141823"/>
           <w:shd w:val="clear" w:color="auto" w:fill="D9EAD3"/>
         </w:rPr>
-      </w:pPr>
-      <w:r>
+        <w:t>O sistema deve permitir a consulta das informações dos pedidos.</w:t>
+      </w:r>
+    </w:p>
+    <w:p>
+      <w:pPr>
+        <w:numPr>
+          <w:ilvl w:val="0"/>
+          <w:numId w:val="1"/>
+        </w:numPr>
+        <w:spacing w:line="360" w:lineRule="auto"/>
+        <w:contextualSpacing/>
+        <w:jc w:val="both"/>
         <w:rPr>
           <w:color w:val="141823"/>
           <w:shd w:val="clear" w:color="auto" w:fill="D9EAD3"/>
         </w:rPr>
-        <w:t>O sistema deve permitir a consulta das informações dos pedidos.</w:t>
-      </w:r>
-    </w:p>
-    <w:p>
-      <w:pPr>
-        <w:numPr>
-          <w:ilvl w:val="0"/>
-          <w:numId w:val="1"/>
-        </w:numPr>
-        <w:spacing w:line="360" w:lineRule="auto"/>
-        <w:contextualSpacing/>
-        <w:jc w:val="both"/>
+      </w:pPr>
+      <w:r>
         <w:rPr>
           <w:color w:val="141823"/>
           <w:shd w:val="clear" w:color="auto" w:fill="D9EAD3"/>
         </w:rPr>
-      </w:pPr>
-      <w:r>
+        <w:t>Opções de pagamento.</w:t>
+      </w:r>
+    </w:p>
+    <w:p>
+      <w:pPr>
+        <w:spacing w:line="360" w:lineRule="auto"/>
+        <w:ind w:left="720"/>
+        <w:jc w:val="both"/>
         <w:rPr>
           <w:color w:val="141823"/>
           <w:shd w:val="clear" w:color="auto" w:fill="D9EAD3"/>
         </w:rPr>
-        <w:t>Opções de pagamento.</w:t>
-      </w:r>
-    </w:p>
-    <w:p>
-      <w:pPr>
-        <w:spacing w:line="360" w:lineRule="auto"/>
-        <w:ind w:left="720"/>
-        <w:jc w:val="both"/>
+      </w:pPr>
+      <w:r>
         <w:rPr>
           <w:color w:val="141823"/>
           <w:shd w:val="clear" w:color="auto" w:fill="D9EAD3"/>
         </w:rPr>
-      </w:pPr>
-      <w:r>
-        <w:rPr>
-          <w:color w:val="141823"/>
-          <w:shd w:val="clear" w:color="auto" w:fill="D9EAD3"/>
-        </w:rPr>
-        <w:t xml:space="preserve">O sistema deverá informar sobre as opções de pagamento </w:t>
-      </w:r>
-      <w:r>
-        <w:rPr>
-          <w:color w:val="141823"/>
-          <w:shd w:val="clear" w:color="auto" w:fill="D9EAD3"/>
-        </w:rPr>
-        <w:t>aceitas.</w:t>
+        <w:t>O sistema deverá informar sobre as opções de pagamento aceitas.</w:t>
       </w:r>
     </w:p>
     <w:p>
@@ -1301,6 +1252,7 @@
           <w:color w:val="141823"/>
           <w:shd w:val="clear" w:color="auto" w:fill="D0E0E3"/>
         </w:rPr>
+        <w:lastRenderedPageBreak/>
         <w:t>O sistema deve efetuar a exclusão do produto.</w:t>
       </w:r>
     </w:p>
@@ -1323,7 +1275,6 @@
           <w:color w:val="141823"/>
           <w:shd w:val="clear" w:color="auto" w:fill="D0E0E3"/>
         </w:rPr>
-        <w:lastRenderedPageBreak/>
         <w:t>Consulta de produto.</w:t>
       </w:r>
     </w:p>
@@ -1342,101 +1293,87 @@
           <w:color w:val="141823"/>
           <w:shd w:val="clear" w:color="auto" w:fill="D0E0E3"/>
         </w:rPr>
-        <w:t>O sistema deve efetua</w:t>
-      </w:r>
-      <w:r>
+        <w:t>O sistema deve efetuar a consulta de informações do produto.</w:t>
+      </w:r>
+    </w:p>
+    <w:p>
+      <w:pPr>
+        <w:numPr>
+          <w:ilvl w:val="0"/>
+          <w:numId w:val="1"/>
+        </w:numPr>
+        <w:spacing w:line="360" w:lineRule="auto"/>
+        <w:contextualSpacing/>
+        <w:jc w:val="both"/>
         <w:rPr>
           <w:color w:val="141823"/>
           <w:shd w:val="clear" w:color="auto" w:fill="D0E0E3"/>
         </w:rPr>
-        <w:t>r a consulta de informações do produto.</w:t>
-      </w:r>
-    </w:p>
-    <w:p>
-      <w:pPr>
-        <w:numPr>
-          <w:ilvl w:val="0"/>
-          <w:numId w:val="1"/>
-        </w:numPr>
-        <w:spacing w:line="360" w:lineRule="auto"/>
-        <w:contextualSpacing/>
-        <w:jc w:val="both"/>
+      </w:pPr>
+      <w:r>
         <w:rPr>
           <w:color w:val="141823"/>
           <w:shd w:val="clear" w:color="auto" w:fill="D0E0E3"/>
         </w:rPr>
-      </w:pPr>
-      <w:r>
+        <w:t>Geração da lista de produtos.</w:t>
+      </w:r>
+    </w:p>
+    <w:p>
+      <w:pPr>
+        <w:spacing w:line="360" w:lineRule="auto"/>
+        <w:ind w:left="720"/>
+        <w:jc w:val="both"/>
         <w:rPr>
           <w:color w:val="141823"/>
           <w:shd w:val="clear" w:color="auto" w:fill="D0E0E3"/>
         </w:rPr>
-        <w:t>Geração da lista de produtos.</w:t>
-      </w:r>
-    </w:p>
-    <w:p>
-      <w:pPr>
-        <w:spacing w:line="360" w:lineRule="auto"/>
-        <w:ind w:left="720"/>
-        <w:jc w:val="both"/>
+      </w:pPr>
+      <w:r>
         <w:rPr>
           <w:color w:val="141823"/>
           <w:shd w:val="clear" w:color="auto" w:fill="D0E0E3"/>
         </w:rPr>
-      </w:pPr>
-      <w:r>
+        <w:t>O sistema deve efetuar a geração da lista de produtos.</w:t>
+      </w:r>
+    </w:p>
+    <w:p>
+      <w:pPr>
+        <w:numPr>
+          <w:ilvl w:val="0"/>
+          <w:numId w:val="1"/>
+        </w:numPr>
+        <w:spacing w:line="360" w:lineRule="auto"/>
+        <w:contextualSpacing/>
+        <w:jc w:val="both"/>
         <w:rPr>
           <w:color w:val="141823"/>
           <w:shd w:val="clear" w:color="auto" w:fill="D0E0E3"/>
         </w:rPr>
-        <w:t>O sistema deve efetuar a geração da lista de produtos.</w:t>
-      </w:r>
-    </w:p>
-    <w:p>
-      <w:pPr>
-        <w:numPr>
-          <w:ilvl w:val="0"/>
-          <w:numId w:val="1"/>
-        </w:numPr>
-        <w:spacing w:line="360" w:lineRule="auto"/>
-        <w:contextualSpacing/>
-        <w:jc w:val="both"/>
+      </w:pPr>
+      <w:r>
         <w:rPr>
           <w:color w:val="141823"/>
           <w:shd w:val="clear" w:color="auto" w:fill="D0E0E3"/>
         </w:rPr>
-      </w:pPr>
-      <w:r>
+        <w:t>Validação do produto a partir dos itens.</w:t>
+      </w:r>
+    </w:p>
+    <w:p>
+      <w:pPr>
+        <w:spacing w:line="360" w:lineRule="auto"/>
+        <w:ind w:left="720"/>
+        <w:jc w:val="both"/>
         <w:rPr>
           <w:color w:val="141823"/>
           <w:shd w:val="clear" w:color="auto" w:fill="D0E0E3"/>
         </w:rPr>
-        <w:t>Validação do produto a partir dos itens.</w:t>
-      </w:r>
-    </w:p>
-    <w:p>
-      <w:pPr>
-        <w:spacing w:line="360" w:lineRule="auto"/>
-        <w:ind w:left="720"/>
-        <w:jc w:val="both"/>
+      </w:pPr>
+      <w:r>
         <w:rPr>
           <w:color w:val="141823"/>
           <w:shd w:val="clear" w:color="auto" w:fill="D0E0E3"/>
         </w:rPr>
-      </w:pPr>
-      <w:r>
-        <w:rPr>
-          <w:color w:val="141823"/>
-          <w:shd w:val="clear" w:color="auto" w:fill="D0E0E3"/>
-        </w:rPr>
-        <w:t xml:space="preserve">O sistema deve efetuar verificação da possibilidade de produção do produto a partir dos </w:t>
-      </w:r>
-      <w:r>
-        <w:rPr>
-          <w:color w:val="141823"/>
-          <w:shd w:val="clear" w:color="auto" w:fill="D0E0E3"/>
-        </w:rPr>
-        <w:t>itens.</w:t>
+        <w:t>O sistema deve efetuar verificação da possibilidade de produção do produto a partir dos itens.</w:t>
       </w:r>
     </w:p>
     <w:p>
@@ -1590,71 +1527,64 @@
           <w:color w:val="141823"/>
           <w:shd w:val="clear" w:color="auto" w:fill="E6B8AF"/>
         </w:rPr>
-        <w:t xml:space="preserve">Consulta de </w:t>
-      </w:r>
-      <w:r>
+        <w:t>Consulta de Funcionários.</w:t>
+      </w:r>
+    </w:p>
+    <w:p>
+      <w:pPr>
+        <w:spacing w:line="360" w:lineRule="auto"/>
+        <w:ind w:left="720"/>
+        <w:jc w:val="both"/>
         <w:rPr>
           <w:color w:val="141823"/>
           <w:shd w:val="clear" w:color="auto" w:fill="E6B8AF"/>
         </w:rPr>
-        <w:t>Funcionários.</w:t>
-      </w:r>
-    </w:p>
-    <w:p>
-      <w:pPr>
-        <w:spacing w:line="360" w:lineRule="auto"/>
-        <w:ind w:left="720"/>
-        <w:jc w:val="both"/>
+      </w:pPr>
+      <w:r>
         <w:rPr>
           <w:color w:val="141823"/>
           <w:shd w:val="clear" w:color="auto" w:fill="E6B8AF"/>
         </w:rPr>
-      </w:pPr>
-      <w:r>
+        <w:t>O sistema deve efetuar consulta de funcionário.</w:t>
+      </w:r>
+    </w:p>
+    <w:p>
+      <w:pPr>
+        <w:numPr>
+          <w:ilvl w:val="0"/>
+          <w:numId w:val="1"/>
+        </w:numPr>
+        <w:spacing w:line="360" w:lineRule="auto"/>
+        <w:contextualSpacing/>
+        <w:jc w:val="both"/>
         <w:rPr>
           <w:color w:val="141823"/>
           <w:shd w:val="clear" w:color="auto" w:fill="E6B8AF"/>
         </w:rPr>
-        <w:t>O sistema deve efetuar consulta de funcionário.</w:t>
-      </w:r>
-    </w:p>
-    <w:p>
-      <w:pPr>
-        <w:numPr>
-          <w:ilvl w:val="0"/>
-          <w:numId w:val="1"/>
-        </w:numPr>
-        <w:spacing w:line="360" w:lineRule="auto"/>
-        <w:contextualSpacing/>
-        <w:jc w:val="both"/>
+      </w:pPr>
+      <w:r>
         <w:rPr>
           <w:color w:val="141823"/>
           <w:shd w:val="clear" w:color="auto" w:fill="E6B8AF"/>
         </w:rPr>
-      </w:pPr>
-      <w:r>
+        <w:t>Listagem de Funcionários</w:t>
+      </w:r>
+    </w:p>
+    <w:p>
+      <w:pPr>
+        <w:spacing w:line="360" w:lineRule="auto"/>
+        <w:ind w:left="720"/>
+        <w:jc w:val="both"/>
         <w:rPr>
           <w:color w:val="141823"/>
           <w:shd w:val="clear" w:color="auto" w:fill="E6B8AF"/>
         </w:rPr>
-        <w:t>Listagem de Funcionários</w:t>
-      </w:r>
-    </w:p>
-    <w:p>
-      <w:pPr>
-        <w:spacing w:line="360" w:lineRule="auto"/>
-        <w:ind w:left="720"/>
-        <w:jc w:val="both"/>
+      </w:pPr>
+      <w:r>
         <w:rPr>
           <w:color w:val="141823"/>
           <w:shd w:val="clear" w:color="auto" w:fill="E6B8AF"/>
         </w:rPr>
-      </w:pPr>
-      <w:r>
-        <w:rPr>
-          <w:color w:val="141823"/>
-          <w:shd w:val="clear" w:color="auto" w:fill="E6B8AF"/>
-        </w:rPr>
         <w:t>O sistema deve efetuar listagem dos dados do funcionário.</w:t>
       </w:r>
     </w:p>
@@ -1724,69 +1654,55 @@
           <w:color w:val="141823"/>
           <w:shd w:val="clear" w:color="auto" w:fill="C9DAF8"/>
         </w:rPr>
-        <w:t>coma</w:t>
-      </w:r>
+        <w:t>comandas</w:t>
+      </w:r>
+      <w:proofErr w:type="gramEnd"/>
       <w:r>
         <w:rPr>
           <w:color w:val="141823"/>
           <w:shd w:val="clear" w:color="auto" w:fill="C9DAF8"/>
         </w:rPr>
-        <w:t>ndas</w:t>
-      </w:r>
-      <w:proofErr w:type="gramEnd"/>
-      <w:r>
+        <w:t xml:space="preserve"> encerradas do restaurante em um intervalo de tempo, em ordem de dias, definido pelo usuário.</w:t>
+      </w:r>
+    </w:p>
+    <w:p>
+      <w:pPr>
+        <w:numPr>
+          <w:ilvl w:val="0"/>
+          <w:numId w:val="1"/>
+        </w:numPr>
+        <w:spacing w:line="360" w:lineRule="auto"/>
+        <w:contextualSpacing/>
+        <w:jc w:val="both"/>
         <w:rPr>
           <w:color w:val="141823"/>
           <w:shd w:val="clear" w:color="auto" w:fill="C9DAF8"/>
         </w:rPr>
-        <w:t xml:space="preserve"> encerradas do restaurante em um intervalo de tempo, em ordem de dias, definido pelo usuário.</w:t>
-      </w:r>
-    </w:p>
-    <w:p>
-      <w:pPr>
-        <w:numPr>
-          <w:ilvl w:val="0"/>
-          <w:numId w:val="1"/>
-        </w:numPr>
-        <w:spacing w:line="360" w:lineRule="auto"/>
-        <w:contextualSpacing/>
-        <w:jc w:val="both"/>
+      </w:pPr>
+      <w:r>
         <w:rPr>
           <w:color w:val="141823"/>
           <w:shd w:val="clear" w:color="auto" w:fill="C9DAF8"/>
         </w:rPr>
-      </w:pPr>
-      <w:r>
+        <w:t>Geração de relatórios de despesas.</w:t>
+      </w:r>
+    </w:p>
+    <w:p>
+      <w:pPr>
+        <w:spacing w:line="360" w:lineRule="auto"/>
+        <w:ind w:left="720"/>
+        <w:jc w:val="both"/>
         <w:rPr>
           <w:color w:val="141823"/>
           <w:shd w:val="clear" w:color="auto" w:fill="C9DAF8"/>
         </w:rPr>
-        <w:t>Geração de relatórios de despesas.</w:t>
-      </w:r>
-    </w:p>
-    <w:p>
-      <w:pPr>
-        <w:spacing w:line="360" w:lineRule="auto"/>
-        <w:ind w:left="720"/>
-        <w:jc w:val="both"/>
+      </w:pPr>
+      <w:r>
         <w:rPr>
           <w:color w:val="141823"/>
           <w:shd w:val="clear" w:color="auto" w:fill="C9DAF8"/>
         </w:rPr>
-      </w:pPr>
-      <w:r>
-        <w:rPr>
-          <w:color w:val="141823"/>
-          <w:shd w:val="clear" w:color="auto" w:fill="C9DAF8"/>
-        </w:rPr>
-        <w:t>O Sistema deve efetuar a geração de relatórios contendo as despesas do restaurante em um intervalo de tempo, em ordem de di</w:t>
-      </w:r>
-      <w:r>
-        <w:rPr>
-          <w:color w:val="141823"/>
-          <w:shd w:val="clear" w:color="auto" w:fill="C9DAF8"/>
-        </w:rPr>
-        <w:t>as, definido pelo usuário.</w:t>
+        <w:t>O Sistema deve efetuar a geração de relatórios contendo as despesas do restaurante em um intervalo de tempo, em ordem de dias, definido pelo usuário.</w:t>
       </w:r>
     </w:p>
     <w:p>

</xml_diff>